<commit_message>
Genel fonksiyonlar eklendi, tasarım geliştirildi.
</commit_message>
<xml_diff>
--- a/data/iddianame.docx
+++ b/data/iddianame.docx
@@ -579,7 +579,7 @@
               <w:rFonts w:ascii="Times New Roman" w:hAnsi="Times New Roman" w:cs="Times New Roman"/>
               <w:bCs/>
             </w:rPr>
-            <w:t>Düzce</w:t>
+            <w:t>Sakarya</w:t>
           </w:r>
           <w:r>
             <w:rPr>
@@ -593,14 +593,28 @@
               <w:rFonts w:ascii="Times New Roman" w:hAnsi="Times New Roman" w:cs="Times New Roman"/>
               <w:bCs/>
             </w:rPr>
-            <w:t>7</w:t>
+            <w:t>1</w:t>
           </w:r>
           <w:r>
             <w:rPr>
               <w:rFonts w:ascii="Times New Roman" w:hAnsi="Times New Roman" w:cs="Times New Roman"/>
               <w:bCs/>
             </w:rPr>
-            <w:t>/11/2025</w:t>
+            <w:t>/</w:t>
+          </w:r>
+          <w:r>
+            <w:rPr>
+              <w:rFonts w:ascii="Times New Roman" w:hAnsi="Times New Roman" w:cs="Times New Roman"/>
+              <w:bCs/>
+            </w:rPr>
+            <w:t>01</w:t>
+          </w:r>
+          <w:r>
+            <w:rPr>
+              <w:rFonts w:ascii="Times New Roman" w:hAnsi="Times New Roman" w:cs="Times New Roman"/>
+              <w:bCs/>
+            </w:rPr>
+            <w:t>/2025</w:t>
           </w:r>
         </w:p>
       </w:sdtContent>
@@ -850,7 +864,7 @@
                 <w:rFonts w:ascii="Times New Roman" w:hAnsi="Times New Roman" w:cs="Times New Roman"/>
                 <w:b/>
               </w:rPr>
-              <w:t>Hakim Adı SOYADI</w:t>
+              <w:t>Adı SOYADI</w:t>
             </w:r>
           </w:p>
         </w:tc>
@@ -1888,9 +1902,14 @@
   </w:compat>
   <w:rsids>
     <w:rsidRoot w:val="007B29F9"/>
+    <w:rsid w:val="000E0BC8"/>
     <w:rsid w:val="004F2578"/>
+    <w:rsid w:val="005D1E63"/>
     <w:rsid w:val="007B29F9"/>
     <w:rsid w:val="00A56D93"/>
+    <w:rsid w:val="00B22232"/>
+    <w:rsid w:val="00ED74F0"/>
+    <w:rsid w:val="00F20FEC"/>
   </w:rsids>
   <m:mathPr>
     <m:mathFont m:val="Cambria Math"/>

</xml_diff>